<commit_message>
Inserindo artefato 21 para a correção da AC5
Melhoria de disposição dos textos de identificação do nome dos depósitos de dados das máquinas de estados
</commit_message>
<xml_diff>
--- a/21 - Análise do Ciclo de Vida do Negócio.docx
+++ b/21 - Análise do Ciclo de Vida do Negócio.docx
@@ -7,9 +7,10 @@
         <w:spacing w:after="0" w:line="240" w:lineRule="auto"/>
         <w:jc w:val="center"/>
         <w:rPr>
-          <w:rFonts w:ascii="Times New Roman" w:eastAsia="Times New Roman" w:hAnsi="Times New Roman" w:cs="Times New Roman"/>
-          <w:sz w:val="24"/>
-          <w:szCs w:val="24"/>
+          <w:rFonts w:ascii="Arial" w:eastAsia="Times New Roman" w:hAnsi="Arial" w:cs="Arial"/>
+          <w:color w:val="000000"/>
+          <w:sz w:val="28"/>
+          <w:szCs w:val="28"/>
           <w:lang w:eastAsia="pt-BR"/>
         </w:rPr>
       </w:pPr>
@@ -27,10 +28,12 @@
     <w:p>
       <w:pPr>
         <w:spacing w:after="0" w:line="240" w:lineRule="auto"/>
-        <w:rPr>
-          <w:rFonts w:ascii="Times New Roman" w:eastAsia="Times New Roman" w:hAnsi="Times New Roman" w:cs="Times New Roman"/>
-          <w:sz w:val="24"/>
-          <w:szCs w:val="24"/>
+        <w:jc w:val="center"/>
+        <w:rPr>
+          <w:rFonts w:ascii="Arial" w:eastAsia="Times New Roman" w:hAnsi="Arial" w:cs="Arial"/>
+          <w:color w:val="000000"/>
+          <w:sz w:val="28"/>
+          <w:szCs w:val="28"/>
           <w:lang w:eastAsia="pt-BR"/>
         </w:rPr>
       </w:pPr>
@@ -53,10 +56,21 @@
           <w:szCs w:val="28"/>
           <w:lang w:eastAsia="pt-BR"/>
         </w:rPr>
-        <w:t>Cenário: Solicitar Serviço</w:t>
+        <w:t xml:space="preserve">Depósito de dados Cliente </w:t>
       </w:r>
     </w:p>
     <w:p>
+      <w:pPr>
+        <w:spacing w:after="0" w:line="240" w:lineRule="auto"/>
+        <w:rPr>
+          <w:rFonts w:ascii="Times New Roman" w:eastAsia="Times New Roman" w:hAnsi="Times New Roman" w:cs="Times New Roman"/>
+          <w:sz w:val="24"/>
+          <w:szCs w:val="24"/>
+          <w:lang w:eastAsia="pt-BR"/>
+        </w:rPr>
+      </w:pPr>
+    </w:p>
+    <w:p>
       <w:r>
         <w:rPr>
           <w:noProof/>
@@ -64,9 +78,9 @@
         </w:rPr>
         <w:drawing>
           <wp:inline distT="0" distB="0" distL="0" distR="0">
-            <wp:extent cx="5400040" cy="7599001"/>
-            <wp:effectExtent l="0" t="0" r="0" b="2540"/>
-            <wp:docPr id="1" name="Imagem 1" descr="C:\Users\13\Desktop\bpmn.png"/>
+            <wp:extent cx="5400675" cy="3295650"/>
+            <wp:effectExtent l="0" t="0" r="9525" b="0"/>
+            <wp:docPr id="5" name="Imagem 5"/>
             <wp:cNvGraphicFramePr>
               <a:graphicFrameLocks xmlns:a="http://schemas.openxmlformats.org/drawingml/2006/main" noChangeAspect="1"/>
             </wp:cNvGraphicFramePr>
@@ -74,7 +88,7 @@
               <a:graphicData uri="http://schemas.openxmlformats.org/drawingml/2006/picture">
                 <pic:pic xmlns:pic="http://schemas.openxmlformats.org/drawingml/2006/picture">
                   <pic:nvPicPr>
-                    <pic:cNvPr id="0" name="Picture 1" descr="C:\Users\13\Desktop\bpmn.png"/>
+                    <pic:cNvPr id="0" name="Picture 2"/>
                     <pic:cNvPicPr>
                       <a:picLocks noChangeAspect="1" noChangeArrowheads="1"/>
                     </pic:cNvPicPr>
@@ -95,7 +109,7 @@
                   <pic:spPr bwMode="auto">
                     <a:xfrm>
                       <a:off x="0" y="0"/>
-                      <a:ext cx="5400040" cy="7599001"/>
+                      <a:ext cx="5400675" cy="3295650"/>
                     </a:xfrm>
                     <a:prstGeom prst="rect">
                       <a:avLst/>
@@ -121,6 +135,73 @@
           <w:szCs w:val="28"/>
         </w:rPr>
       </w:pPr>
+      <w:r>
+        <w:rPr>
+          <w:rFonts w:ascii="Arial" w:hAnsi="Arial" w:cs="Arial"/>
+          <w:color w:val="000000"/>
+          <w:sz w:val="28"/>
+          <w:szCs w:val="28"/>
+        </w:rPr>
+        <w:t>Deposito de dados Agendamento</w:t>
+      </w:r>
+      <w:r>
+        <w:rPr>
+          <w:rFonts w:ascii="Arial" w:hAnsi="Arial" w:cs="Arial"/>
+          <w:noProof/>
+          <w:color w:val="000000"/>
+          <w:sz w:val="28"/>
+          <w:szCs w:val="28"/>
+          <w:lang w:eastAsia="pt-BR"/>
+        </w:rPr>
+        <w:drawing>
+          <wp:inline distT="0" distB="0" distL="0" distR="0">
+            <wp:extent cx="5362575" cy="4314825"/>
+            <wp:effectExtent l="0" t="0" r="9525" b="9525"/>
+            <wp:docPr id="6" name="Imagem 6"/>
+            <wp:cNvGraphicFramePr>
+              <a:graphicFrameLocks xmlns:a="http://schemas.openxmlformats.org/drawingml/2006/main" noChangeAspect="1"/>
+            </wp:cNvGraphicFramePr>
+            <a:graphic xmlns:a="http://schemas.openxmlformats.org/drawingml/2006/main">
+              <a:graphicData uri="http://schemas.openxmlformats.org/drawingml/2006/picture">
+                <pic:pic xmlns:pic="http://schemas.openxmlformats.org/drawingml/2006/picture">
+                  <pic:nvPicPr>
+                    <pic:cNvPr id="0" name="Picture 3"/>
+                    <pic:cNvPicPr>
+                      <a:picLocks noChangeAspect="1" noChangeArrowheads="1"/>
+                    </pic:cNvPicPr>
+                  </pic:nvPicPr>
+                  <pic:blipFill>
+                    <a:blip r:embed="rId5">
+                      <a:extLst>
+                        <a:ext uri="{28A0092B-C50C-407E-A947-70E740481C1C}">
+                          <a14:useLocalDpi xmlns:a14="http://schemas.microsoft.com/office/drawing/2010/main" val="0"/>
+                        </a:ext>
+                      </a:extLst>
+                    </a:blip>
+                    <a:srcRect/>
+                    <a:stretch>
+                      <a:fillRect/>
+                    </a:stretch>
+                  </pic:blipFill>
+                  <pic:spPr bwMode="auto">
+                    <a:xfrm>
+                      <a:off x="0" y="0"/>
+                      <a:ext cx="5362575" cy="4314825"/>
+                    </a:xfrm>
+                    <a:prstGeom prst="rect">
+                      <a:avLst/>
+                    </a:prstGeom>
+                    <a:noFill/>
+                    <a:ln>
+                      <a:noFill/>
+                    </a:ln>
+                  </pic:spPr>
+                </pic:pic>
+              </a:graphicData>
+            </a:graphic>
+          </wp:inline>
+        </w:drawing>
+      </w:r>
     </w:p>
     <w:p>
       <w:pPr>
@@ -131,25 +212,15 @@
           <w:szCs w:val="28"/>
         </w:rPr>
       </w:pPr>
-    </w:p>
-    <w:p>
-      <w:pPr>
+      <w:r>
         <w:rPr>
           <w:rFonts w:ascii="Arial" w:hAnsi="Arial" w:cs="Arial"/>
           <w:color w:val="000000"/>
           <w:sz w:val="28"/>
           <w:szCs w:val="28"/>
         </w:rPr>
-      </w:pPr>
-      <w:r>
-        <w:rPr>
-          <w:rFonts w:ascii="Arial" w:hAnsi="Arial" w:cs="Arial"/>
-          <w:color w:val="000000"/>
-          <w:sz w:val="28"/>
-          <w:szCs w:val="28"/>
-        </w:rPr>
         <w:lastRenderedPageBreak/>
-        <w:t>Cenário: Realizar Visita</w:t>
+        <w:t>Depósito de dados Avaliação do Técnico</w:t>
       </w:r>
     </w:p>
     <w:p>
@@ -176,7 +247,7 @@
                     </pic:cNvPicPr>
                   </pic:nvPicPr>
                   <pic:blipFill>
-                    <a:blip r:embed="rId5">
+                    <a:blip r:embed="rId6">
                       <a:extLst>
                         <a:ext uri="{28A0092B-C50C-407E-A947-70E740481C1C}">
                           <a14:useLocalDpi xmlns:a14="http://schemas.microsoft.com/office/drawing/2010/main" val="0"/>
@@ -224,7 +295,7 @@
           <w:sz w:val="28"/>
           <w:szCs w:val="28"/>
         </w:rPr>
-        <w:t xml:space="preserve">Cenário: Realizar </w:t>
+        <w:t>Depósi</w:t>
       </w:r>
       <w:r>
         <w:rPr>
@@ -233,8 +304,10 @@
           <w:sz w:val="28"/>
           <w:szCs w:val="28"/>
         </w:rPr>
-        <w:t>Pagamento</w:t>
+        <w:t>to de dados Orçamento</w:t>
       </w:r>
+      <w:bookmarkStart w:id="0" w:name="_GoBack"/>
+      <w:bookmarkEnd w:id="0"/>
     </w:p>
     <w:p>
       <w:pPr>
@@ -272,7 +345,7 @@
                     </pic:cNvPicPr>
                   </pic:nvPicPr>
                   <pic:blipFill>
-                    <a:blip r:embed="rId6">
+                    <a:blip r:embed="rId7">
                       <a:extLst>
                         <a:ext uri="{28A0092B-C50C-407E-A947-70E740481C1C}">
                           <a14:useLocalDpi xmlns:a14="http://schemas.microsoft.com/office/drawing/2010/main" val="0"/>
@@ -303,8 +376,6 @@
           </wp:inline>
         </w:drawing>
       </w:r>
-      <w:bookmarkStart w:id="0" w:name="_GoBack"/>
-      <w:bookmarkEnd w:id="0"/>
     </w:p>
     <w:p/>
     <w:sectPr>

</xml_diff>